<commit_message>
Update Nginx Process Model documents
</commit_message>
<xml_diff>
--- a/doc/Nginx Process Model.docx
+++ b/doc/Nginx Process Model.docx
@@ -307,12 +307,7 @@
     </w:p>
     <w:p>
       <w:pPr>
-        <w:pStyle w:val="Heading1"/>
-        <w:numPr>
-          <w:ilvl w:val="0"/>
-          <w:numId w:val="0"/>
-        </w:numPr>
-        <w:ind w:left="1418"/>
+        <w:ind w:left="420" w:firstLine="420"/>
       </w:pPr>
       <w:r>
         <w:rPr>
@@ -338,7 +333,7 @@
             <v:path o:extrusionok="f" gradientshapeok="t" o:connecttype="rect"/>
             <o:lock v:ext="edit" aspectratio="t"/>
           </v:shapetype>
-          <v:shape id="_x0000_i1026" type="#_x0000_t75" style="width:171.75pt;height:98.25pt">
+          <v:shape id="_x0000_i1025" type="#_x0000_t75" style="width:171.75pt;height:98.25pt">
             <v:imagedata r:id="rId6" o:title="architecture"/>
           </v:shape>
         </w:pict>
@@ -357,19 +352,14 @@
     </w:p>
     <w:p>
       <w:pPr>
-        <w:pStyle w:val="Heading1"/>
-        <w:numPr>
-          <w:ilvl w:val="0"/>
-          <w:numId w:val="0"/>
-        </w:numPr>
-        <w:ind w:left="709" w:right="84"/>
+        <w:ind w:firstLine="420"/>
       </w:pPr>
       <w:r>
         <w:rPr>
           <w:noProof/>
         </w:rPr>
         <w:pict>
-          <v:shape id="_x0000_i1025" type="#_x0000_t75" style="width:380.25pt;height:264pt">
+          <v:shape id="_x0000_i1026" type="#_x0000_t75" style="width:380.25pt;height:264pt">
             <v:imagedata r:id="rId7" o:title="data_structure"/>
           </v:shape>
         </w:pict>
@@ -490,10 +480,13 @@
       </w:r>
       <w:proofErr w:type="spellStart"/>
       <w:r>
-        <w:rPr>
-          <w:rFonts w:hint="eastAsia"/>
-        </w:rPr>
-        <w:t>wokers</w:t>
+        <w:t>W</w:t>
+      </w:r>
+      <w:r>
+        <w:rPr>
+          <w:rFonts w:hint="eastAsia"/>
+        </w:rPr>
+        <w:t>okers</w:t>
       </w:r>
       <w:proofErr w:type="spellEnd"/>
       <w:r>
@@ -819,14 +812,28 @@
       </w:pPr>
       <w:proofErr w:type="spellStart"/>
       <w:r>
-        <w:t>just_spawn</w:t>
-      </w:r>
-      <w:proofErr w:type="spellEnd"/>
-      <w:r>
-        <w:rPr>
-          <w:rFonts w:hint="eastAsia"/>
-        </w:rPr>
-        <w:t xml:space="preserve">: </w:t>
+        <w:t>just_</w:t>
+      </w:r>
+      <w:proofErr w:type="gramStart"/>
+      <w:r>
+        <w:t>spawn</w:t>
+      </w:r>
+      <w:proofErr w:type="spellEnd"/>
+      <w:r>
+        <w:t xml:space="preserve"> </w:t>
+      </w:r>
+      <w:r>
+        <w:rPr>
+          <w:rFonts w:hint="eastAsia"/>
+        </w:rPr>
+        <w:t>:</w:t>
+      </w:r>
+      <w:proofErr w:type="gramEnd"/>
+      <w:r>
+        <w:rPr>
+          <w:rFonts w:hint="eastAsia"/>
+        </w:rPr>
+        <w:t xml:space="preserve"> </w:t>
       </w:r>
       <w:r>
         <w:rPr>
@@ -1704,9 +1711,6 @@
       <w:pPr>
         <w:pStyle w:val="BodyTextFirstIndent"/>
         <w:ind w:firstLine="420"/>
-        <w:rPr>
-          <w:rFonts w:hint="eastAsia"/>
-        </w:rPr>
       </w:pPr>
       <w:proofErr w:type="spellStart"/>
       <w:proofErr w:type="gramStart"/>
@@ -1881,9 +1885,6 @@
       <w:pPr>
         <w:pStyle w:val="BodyTextFirstIndent"/>
         <w:ind w:firstLine="420"/>
-        <w:rPr>
-          <w:rFonts w:hint="eastAsia"/>
-        </w:rPr>
       </w:pPr>
       <w:proofErr w:type="spellStart"/>
       <w:proofErr w:type="gramStart"/>
@@ -2535,9 +2536,6 @@
           <w:numId w:val="41"/>
         </w:numPr>
         <w:ind w:firstLineChars="0"/>
-        <w:rPr>
-          <w:rFonts w:hint="eastAsia"/>
-        </w:rPr>
       </w:pPr>
       <w:r>
         <w:rPr>
@@ -2854,9 +2852,6 @@
       <w:pPr>
         <w:pStyle w:val="BodyTextFirstIndent"/>
         <w:ind w:firstLine="420"/>
-        <w:rPr>
-          <w:rFonts w:hint="eastAsia"/>
-        </w:rPr>
       </w:pPr>
       <w:proofErr w:type="spellStart"/>
       <w:proofErr w:type="gramStart"/>
@@ -2947,7 +2942,7 @@
         <w:rPr>
           <w:rFonts w:hint="eastAsia"/>
         </w:rPr>
-        <w:t>过程基本可</w:t>
+        <w:t>过程基本和</w:t>
       </w:r>
       <w:r>
         <w:rPr>
@@ -3073,9 +3068,6 @@
           <w:numId w:val="46"/>
         </w:numPr>
         <w:ind w:firstLineChars="0"/>
-        <w:rPr>
-          <w:rFonts w:hint="eastAsia"/>
-        </w:rPr>
       </w:pPr>
       <w:r>
         <w:rPr>
@@ -3134,9 +3126,6 @@
           <w:numId w:val="46"/>
         </w:numPr>
         <w:ind w:firstLineChars="0"/>
-        <w:rPr>
-          <w:rFonts w:hint="eastAsia"/>
-        </w:rPr>
       </w:pPr>
       <w:proofErr w:type="gramStart"/>
       <w:r>
@@ -3227,9 +3216,6 @@
           <w:numId w:val="46"/>
         </w:numPr>
         <w:ind w:firstLineChars="0"/>
-        <w:rPr>
-          <w:rFonts w:hint="eastAsia"/>
-        </w:rPr>
       </w:pPr>
       <w:r>
         <w:rPr>
@@ -3373,9 +3359,6 @@
       <w:pPr>
         <w:pStyle w:val="BodyTextFirstIndent"/>
         <w:ind w:firstLine="420"/>
-        <w:rPr>
-          <w:rFonts w:hint="eastAsia"/>
-        </w:rPr>
       </w:pPr>
       <w:proofErr w:type="spellStart"/>
       <w:proofErr w:type="gramStart"/>
@@ -4058,9 +4041,6 @@
       <w:pPr>
         <w:pStyle w:val="BodyTextFirstIndent"/>
         <w:ind w:firstLine="420"/>
-        <w:rPr>
-          <w:rFonts w:hint="eastAsia"/>
-        </w:rPr>
       </w:pPr>
       <w:r>
         <w:rPr>
@@ -4072,9 +4052,6 @@
     <w:p>
       <w:pPr>
         <w:pStyle w:val="Heading2"/>
-        <w:rPr>
-          <w:rFonts w:hint="eastAsia"/>
-        </w:rPr>
       </w:pPr>
       <w:r>
         <w:rPr>
@@ -4087,9 +4064,6 @@
       <w:pPr>
         <w:pStyle w:val="BodyTextFirstIndent"/>
         <w:ind w:firstLine="420"/>
-        <w:rPr>
-          <w:rFonts w:hint="eastAsia"/>
-        </w:rPr>
       </w:pPr>
       <w:proofErr w:type="spellStart"/>
       <w:r>
@@ -4376,9 +4350,6 @@
       <w:pPr>
         <w:pStyle w:val="BodyTextFirstIndent"/>
         <w:ind w:firstLine="420"/>
-        <w:rPr>
-          <w:rFonts w:hint="eastAsia"/>
-        </w:rPr>
       </w:pPr>
       <w:proofErr w:type="spellStart"/>
       <w:r>
@@ -4464,33 +4435,6 @@
         </w:rPr>
         <w:t>使用新的二进制文件替换老的文件。</w:t>
       </w:r>
-      <w:r>
-        <w:rPr>
-          <w:rFonts w:hint="eastAsia"/>
-        </w:rPr>
-        <w:t>Windows</w:t>
-      </w:r>
-      <w:r>
-        <w:rPr>
-          <w:rFonts w:hint="eastAsia"/>
-        </w:rPr>
-        <w:t>不可以替换正在运行的文件，但</w:t>
-      </w:r>
-      <w:r>
-        <w:rPr>
-          <w:rFonts w:hint="eastAsia"/>
-        </w:rPr>
-        <w:t>Linux</w:t>
-      </w:r>
-      <w:r>
-        <w:rPr>
-          <w:rFonts w:hint="eastAsia"/>
-        </w:rPr>
-        <w:t>是可以的。</w:t>
-      </w:r>
-      <w:r>
-        <w:t>http://stackoverflow.com/questions/1712033/replacing-a-running-executable-in-linux</w:t>
-      </w:r>
     </w:p>
     <w:p>
       <w:pPr>
@@ -4896,9 +4840,6 @@
     <w:p>
       <w:pPr>
         <w:ind w:firstLine="420"/>
-        <w:rPr>
-          <w:rFonts w:hint="eastAsia"/>
-        </w:rPr>
       </w:pPr>
       <w:hyperlink r:id="rId9" w:history="1">
         <w:r>
@@ -4912,17 +4853,11 @@
     <w:p>
       <w:pPr>
         <w:ind w:firstLine="420"/>
-        <w:rPr>
-          <w:rFonts w:hint="eastAsia"/>
-        </w:rPr>
       </w:pPr>
     </w:p>
     <w:p>
       <w:pPr>
         <w:ind w:firstLine="420"/>
-        <w:rPr>
-          <w:rFonts w:hint="eastAsia"/>
-        </w:rPr>
       </w:pPr>
       <w:r>
         <w:rPr>
@@ -4940,9 +4875,6 @@
     <w:p>
       <w:pPr>
         <w:pStyle w:val="Heading1"/>
-        <w:rPr>
-          <w:rFonts w:hint="eastAsia"/>
-        </w:rPr>
       </w:pPr>
       <w:r>
         <w:rPr>
@@ -4954,9 +4886,6 @@
     <w:p>
       <w:pPr>
         <w:pStyle w:val="Heading2"/>
-        <w:rPr>
-          <w:rFonts w:hint="eastAsia"/>
-        </w:rPr>
       </w:pPr>
       <w:r>
         <w:rPr>
@@ -4975,9 +4904,6 @@
       <w:pPr>
         <w:pStyle w:val="BodyTextFirstIndent"/>
         <w:ind w:firstLine="420"/>
-        <w:rPr>
-          <w:rFonts w:hint="eastAsia"/>
-        </w:rPr>
       </w:pPr>
       <w:r>
         <w:rPr>
@@ -5040,9 +4966,6 @@
       <w:pPr>
         <w:pStyle w:val="BodyTextFirstIndent"/>
         <w:ind w:firstLineChars="0" w:firstLine="420"/>
-        <w:rPr>
-          <w:rFonts w:hint="eastAsia"/>
-        </w:rPr>
       </w:pPr>
       <w:proofErr w:type="gramStart"/>
       <w:r>
@@ -5075,9 +4998,6 @@
       <w:pPr>
         <w:pStyle w:val="BodyTextFirstIndent"/>
         <w:ind w:firstLine="420"/>
-        <w:rPr>
-          <w:rFonts w:hint="eastAsia"/>
-        </w:rPr>
       </w:pPr>
       <w:proofErr w:type="spellStart"/>
       <w:proofErr w:type="gramStart"/>
@@ -5123,9 +5043,6 @@
       <w:pPr>
         <w:pStyle w:val="BodyTextFirstIndent"/>
         <w:ind w:firstLine="420"/>
-        <w:rPr>
-          <w:rFonts w:hint="eastAsia"/>
-        </w:rPr>
       </w:pPr>
       <w:proofErr w:type="spellStart"/>
       <w:proofErr w:type="gramStart"/>
@@ -5186,9 +5103,6 @@
       <w:pPr>
         <w:pStyle w:val="BodyTextFirstIndent"/>
         <w:ind w:firstLine="420"/>
-        <w:rPr>
-          <w:rFonts w:hint="eastAsia"/>
-        </w:rPr>
       </w:pPr>
       <w:r>
         <w:rPr>
@@ -5227,9 +5141,6 @@
       <w:pPr>
         <w:pStyle w:val="BodyTextFirstIndent"/>
         <w:ind w:firstLine="420"/>
-        <w:rPr>
-          <w:rFonts w:hint="eastAsia"/>
-        </w:rPr>
       </w:pPr>
       <w:r>
         <w:rPr>
@@ -5292,97 +5203,25 @@
         <w:rPr>
           <w:rFonts w:hint="eastAsia"/>
         </w:rPr>
+        <w:t>Windows</w:t>
+      </w:r>
+      <w:r>
+        <w:rPr>
+          <w:rFonts w:hint="eastAsia"/>
+        </w:rPr>
+        <w:t>不可以替换正在运行的文件，但</w:t>
+      </w:r>
+      <w:r>
+        <w:rPr>
+          <w:rFonts w:hint="eastAsia"/>
+        </w:rPr>
         <w:t>Linux</w:t>
       </w:r>
       <w:r>
         <w:rPr>
           <w:rFonts w:hint="eastAsia"/>
         </w:rPr>
-        <w:t>无法直接使用</w:t>
-      </w:r>
-      <w:r>
-        <w:rPr>
-          <w:rFonts w:hint="eastAsia"/>
-        </w:rPr>
-        <w:t>cp</w:t>
-      </w:r>
-      <w:r>
-        <w:rPr>
-          <w:rFonts w:hint="eastAsia"/>
-        </w:rPr>
-        <w:t>命令覆盖原文件，</w:t>
-      </w:r>
-      <w:proofErr w:type="gramStart"/>
-      <w:r>
-        <w:rPr>
-          <w:rFonts w:hint="eastAsia"/>
-        </w:rPr>
-        <w:t>而需要先删除</w:t>
-      </w:r>
-      <w:r>
-        <w:rPr>
-          <w:rFonts w:hint="eastAsia"/>
-        </w:rPr>
-        <w:t>(</w:t>
-      </w:r>
-      <w:proofErr w:type="spellStart"/>
-      <w:proofErr w:type="gramEnd"/>
-      <w:r>
-        <w:rPr>
-          <w:rFonts w:hint="eastAsia"/>
-        </w:rPr>
-        <w:t>rm</w:t>
-      </w:r>
-      <w:proofErr w:type="spellEnd"/>
-      <w:r>
-        <w:rPr>
-          <w:rFonts w:hint="eastAsia"/>
-        </w:rPr>
-        <w:t>)</w:t>
-      </w:r>
-      <w:r>
-        <w:rPr>
-          <w:rFonts w:hint="eastAsia"/>
-        </w:rPr>
-        <w:t>或重命令</w:t>
-      </w:r>
-      <w:r>
-        <w:rPr>
-          <w:rFonts w:hint="eastAsia"/>
-        </w:rPr>
-        <w:t>(</w:t>
-      </w:r>
-      <w:proofErr w:type="spellStart"/>
-      <w:r>
-        <w:rPr>
-          <w:rFonts w:hint="eastAsia"/>
-        </w:rPr>
-        <w:t>mv</w:t>
-      </w:r>
-      <w:proofErr w:type="spellEnd"/>
-      <w:r>
-        <w:rPr>
-          <w:rFonts w:hint="eastAsia"/>
-        </w:rPr>
-        <w:t>)</w:t>
-      </w:r>
-      <w:r>
-        <w:rPr>
-          <w:rFonts w:hint="eastAsia"/>
-        </w:rPr>
-        <w:t>原文件，再拷贝</w:t>
-      </w:r>
-      <w:r>
-        <w:rPr>
-          <w:rFonts w:hint="eastAsia"/>
-        </w:rPr>
-        <w:t>(cp)</w:t>
-      </w:r>
-      <w:r>
-        <w:rPr>
-          <w:rFonts w:hint="eastAsia"/>
-        </w:rPr>
-        <w:t>过去。</w:t>
+        <w:t>是可以的。</w:t>
       </w:r>
     </w:p>
     <w:p>
@@ -5394,6 +5233,126 @@
         <w:rPr>
           <w:rFonts w:hint="eastAsia"/>
         </w:rPr>
+        <w:t>参见：</w:t>
+      </w:r>
+      <w:r>
+        <w:t>http://stackoverflow.com/questions/1712033/replacing-a-running-executable-in-linux</w:t>
+      </w:r>
+    </w:p>
+    <w:p>
+      <w:pPr>
+        <w:pStyle w:val="BodyTextFirstIndent"/>
+        <w:ind w:firstLine="420"/>
+      </w:pPr>
+      <w:r>
+        <w:rPr>
+          <w:rFonts w:hint="eastAsia"/>
+        </w:rPr>
+        <w:t>Linux</w:t>
+      </w:r>
+      <w:r>
+        <w:rPr>
+          <w:rFonts w:hint="eastAsia"/>
+        </w:rPr>
+        <w:t>无法直接使用</w:t>
+      </w:r>
+      <w:r>
+        <w:rPr>
+          <w:rFonts w:hint="eastAsia"/>
+        </w:rPr>
+        <w:t>cp</w:t>
+      </w:r>
+      <w:r>
+        <w:rPr>
+          <w:rFonts w:hint="eastAsia"/>
+        </w:rPr>
+        <w:t>命令覆盖原文件，</w:t>
+      </w:r>
+      <w:proofErr w:type="gramStart"/>
+      <w:r>
+        <w:rPr>
+          <w:rFonts w:hint="eastAsia"/>
+        </w:rPr>
+        <w:t>而需要先删除</w:t>
+      </w:r>
+      <w:r>
+        <w:rPr>
+          <w:rFonts w:hint="eastAsia"/>
+        </w:rPr>
+        <w:t>(</w:t>
+      </w:r>
+      <w:proofErr w:type="spellStart"/>
+      <w:proofErr w:type="gramEnd"/>
+      <w:r>
+        <w:rPr>
+          <w:rFonts w:hint="eastAsia"/>
+        </w:rPr>
+        <w:t>rm</w:t>
+      </w:r>
+      <w:proofErr w:type="spellEnd"/>
+      <w:r>
+        <w:rPr>
+          <w:rFonts w:hint="eastAsia"/>
+        </w:rPr>
+        <w:t>)</w:t>
+      </w:r>
+      <w:r>
+        <w:rPr>
+          <w:rFonts w:hint="eastAsia"/>
+        </w:rPr>
+        <w:t>或重命令</w:t>
+      </w:r>
+      <w:r>
+        <w:rPr>
+          <w:rFonts w:hint="eastAsia"/>
+        </w:rPr>
+        <w:t>(</w:t>
+      </w:r>
+      <w:proofErr w:type="spellStart"/>
+      <w:r>
+        <w:rPr>
+          <w:rFonts w:hint="eastAsia"/>
+        </w:rPr>
+        <w:t>mv</w:t>
+      </w:r>
+      <w:proofErr w:type="spellEnd"/>
+      <w:r>
+        <w:rPr>
+          <w:rFonts w:hint="eastAsia"/>
+        </w:rPr>
+        <w:t>)</w:t>
+      </w:r>
+      <w:r>
+        <w:rPr>
+          <w:rFonts w:hint="eastAsia"/>
+        </w:rPr>
+        <w:t>原文件，再拷贝</w:t>
+      </w:r>
+      <w:r>
+        <w:rPr>
+          <w:rFonts w:hint="eastAsia"/>
+        </w:rPr>
+        <w:t>(cp)</w:t>
+      </w:r>
+      <w:r>
+        <w:rPr>
+          <w:rFonts w:hint="eastAsia"/>
+        </w:rPr>
+        <w:t>过去。</w:t>
+      </w:r>
+    </w:p>
+    <w:p>
+      <w:pPr>
+        <w:pStyle w:val="BodyTextFirstIndent"/>
+        <w:ind w:firstLine="420"/>
+        <w:rPr>
+          <w:rFonts w:hint="eastAsia"/>
+        </w:rPr>
+      </w:pPr>
+      <w:r>
+        <w:rPr>
+          <w:rFonts w:hint="eastAsia"/>
+        </w:rPr>
         <w:t>但是在</w:t>
       </w:r>
       <w:r>
@@ -5407,6 +5366,29 @@
           <w:rFonts w:hint="eastAsia"/>
         </w:rPr>
         <w:t>上无法用上述方法？</w:t>
+      </w:r>
+    </w:p>
+    <w:p>
+      <w:pPr>
+        <w:pStyle w:val="Heading1"/>
+        <w:rPr>
+          <w:rFonts w:hint="eastAsia"/>
+        </w:rPr>
+      </w:pPr>
+      <w:r>
+        <w:rPr>
+          <w:rFonts w:hint="eastAsia"/>
+        </w:rPr>
+        <w:t>Latest revision</w:t>
+      </w:r>
+    </w:p>
+    <w:p>
+      <w:pPr>
+        <w:pStyle w:val="BodyTextFirstIndent"/>
+        <w:ind w:firstLine="420"/>
+      </w:pPr>
+      <w:r>
+        <w:t>https://github.com/lingjf/nginx_analyse/blob/master/doc/</w:t>
       </w:r>
     </w:p>
     <w:p/>

</xml_diff>

<commit_message>
Update Nginx process model document, add interact graphic
</commit_message>
<xml_diff>
--- a/doc/Nginx Process Model.docx
+++ b/doc/Nginx Process Model.docx
@@ -2312,6 +2312,10 @@
     <w:p>
       <w:pPr>
         <w:pStyle w:val="BodyTextFirstIndent"/>
+        <w:tabs>
+          <w:tab w:val="left" w:pos="6135"/>
+          <w:tab w:val="left" w:pos="6480"/>
+        </w:tabs>
         <w:ind w:firstLine="420"/>
       </w:pPr>
       <w:proofErr w:type="spellStart"/>
@@ -2361,10 +2365,16 @@
         <w:rPr>
           <w:rFonts w:hint="eastAsia"/>
         </w:rPr>
-        <w:t xml:space="preserve"> ./</w:t>
+        <w:t xml:space="preserve"> .</w:t>
+      </w:r>
+      <w:proofErr w:type="gramEnd"/>
+      <w:r>
+        <w:rPr>
+          <w:rFonts w:hint="eastAsia"/>
+        </w:rPr>
+        <w:t>/</w:t>
       </w:r>
       <w:proofErr w:type="spellStart"/>
-      <w:proofErr w:type="gramEnd"/>
       <w:r>
         <w:rPr>
           <w:rFonts w:hint="eastAsia"/>
@@ -2386,6 +2396,12 @@
           <w:rFonts w:hint="eastAsia"/>
         </w:rPr>
         <w:t>quit</w:t>
+      </w:r>
+      <w:r>
+        <w:tab/>
+      </w:r>
+      <w:r>
+        <w:tab/>
       </w:r>
     </w:p>
     <w:p>
@@ -2393,6 +2409,60 @@
         <w:pStyle w:val="BodyTextFirstIndent"/>
         <w:ind w:firstLine="420"/>
       </w:pPr>
+    </w:p>
+    <w:p>
+      <w:pPr>
+        <w:pStyle w:val="BodyTextFirstIndent"/>
+        <w:ind w:firstLine="420"/>
+      </w:pPr>
+      <w:r>
+        <w:rPr>
+          <w:noProof/>
+        </w:rPr>
+        <w:drawing>
+          <wp:anchor distT="0" distB="0" distL="114300" distR="114300" simplePos="0" relativeHeight="251663872" behindDoc="0" locked="0" layoutInCell="1" allowOverlap="1">
+            <wp:simplePos x="0" y="0"/>
+            <wp:positionH relativeFrom="column">
+              <wp:posOffset>323850</wp:posOffset>
+            </wp:positionH>
+            <wp:positionV relativeFrom="paragraph">
+              <wp:posOffset>-2352040</wp:posOffset>
+            </wp:positionV>
+            <wp:extent cx="4467225" cy="2352675"/>
+            <wp:effectExtent l="19050" t="0" r="9525" b="0"/>
+            <wp:wrapTopAndBottom/>
+            <wp:docPr id="1" name="Picture 0" descr="graceful_shutdown_interact.png"/>
+            <wp:cNvGraphicFramePr>
+              <a:graphicFrameLocks xmlns:a="http://schemas.openxmlformats.org/drawingml/2006/main" noChangeAspect="1"/>
+            </wp:cNvGraphicFramePr>
+            <a:graphic xmlns:a="http://schemas.openxmlformats.org/drawingml/2006/main">
+              <a:graphicData uri="http://schemas.openxmlformats.org/drawingml/2006/picture">
+                <pic:pic xmlns:pic="http://schemas.openxmlformats.org/drawingml/2006/picture">
+                  <pic:nvPicPr>
+                    <pic:cNvPr id="0" name="graceful_shutdown_interact.png"/>
+                    <pic:cNvPicPr/>
+                  </pic:nvPicPr>
+                  <pic:blipFill>
+                    <a:blip r:embed="rId9" cstate="print"/>
+                    <a:stretch>
+                      <a:fillRect/>
+                    </a:stretch>
+                  </pic:blipFill>
+                  <pic:spPr>
+                    <a:xfrm>
+                      <a:off x="0" y="0"/>
+                      <a:ext cx="4467225" cy="2352675"/>
+                    </a:xfrm>
+                    <a:prstGeom prst="rect">
+                      <a:avLst/>
+                    </a:prstGeom>
+                  </pic:spPr>
+                </pic:pic>
+              </a:graphicData>
+            </a:graphic>
+          </wp:anchor>
+        </w:drawing>
+      </w:r>
     </w:p>
     <w:p>
       <w:pPr>
@@ -3368,6 +3438,60 @@
       </w:pPr>
       <w:r>
         <w:rPr>
+          <w:noProof/>
+        </w:rPr>
+        <w:drawing>
+          <wp:anchor distT="0" distB="0" distL="114300" distR="114300" simplePos="0" relativeHeight="251664896" behindDoc="0" locked="0" layoutInCell="1" allowOverlap="1">
+            <wp:simplePos x="0" y="0"/>
+            <wp:positionH relativeFrom="column">
+              <wp:posOffset>323850</wp:posOffset>
+            </wp:positionH>
+            <wp:positionV relativeFrom="paragraph">
+              <wp:posOffset>-2352040</wp:posOffset>
+            </wp:positionV>
+            <wp:extent cx="4467225" cy="2352675"/>
+            <wp:effectExtent l="19050" t="0" r="9525" b="0"/>
+            <wp:wrapTopAndBottom/>
+            <wp:docPr id="3" name="Picture 2" descr="fast_shutdown_interact.png"/>
+            <wp:cNvGraphicFramePr>
+              <a:graphicFrameLocks xmlns:a="http://schemas.openxmlformats.org/drawingml/2006/main" noChangeAspect="1"/>
+            </wp:cNvGraphicFramePr>
+            <a:graphic xmlns:a="http://schemas.openxmlformats.org/drawingml/2006/main">
+              <a:graphicData uri="http://schemas.openxmlformats.org/drawingml/2006/picture">
+                <pic:pic xmlns:pic="http://schemas.openxmlformats.org/drawingml/2006/picture">
+                  <pic:nvPicPr>
+                    <pic:cNvPr id="0" name="fast_shutdown_interact.png"/>
+                    <pic:cNvPicPr/>
+                  </pic:nvPicPr>
+                  <pic:blipFill>
+                    <a:blip r:embed="rId10" cstate="print"/>
+                    <a:stretch>
+                      <a:fillRect/>
+                    </a:stretch>
+                  </pic:blipFill>
+                  <pic:spPr>
+                    <a:xfrm>
+                      <a:off x="0" y="0"/>
+                      <a:ext cx="4467225" cy="2352675"/>
+                    </a:xfrm>
+                    <a:prstGeom prst="rect">
+                      <a:avLst/>
+                    </a:prstGeom>
+                  </pic:spPr>
+                </pic:pic>
+              </a:graphicData>
+            </a:graphic>
+          </wp:anchor>
+        </w:drawing>
+      </w:r>
+    </w:p>
+    <w:p>
+      <w:pPr>
+        <w:pStyle w:val="BodyTextFirstIndent"/>
+        <w:ind w:firstLine="420"/>
+      </w:pPr>
+      <w:r>
+        <w:rPr>
           <w:rFonts w:hint="eastAsia"/>
         </w:rPr>
         <w:t>过程基本和</w:t>
@@ -3491,59 +3615,61 @@
     <w:p>
       <w:pPr>
         <w:pStyle w:val="BodyTextFirstIndent"/>
-        <w:numPr>
-          <w:ilvl w:val="0"/>
-          <w:numId w:val="46"/>
-        </w:numPr>
-        <w:ind w:firstLineChars="0"/>
-      </w:pPr>
-      <w:r>
-        <w:rPr>
-          <w:rFonts w:hint="eastAsia"/>
-        </w:rPr>
-        <w:t>Worker</w:t>
-      </w:r>
-      <w:r>
-        <w:rPr>
-          <w:rFonts w:hint="eastAsia"/>
-        </w:rPr>
-        <w:t>异常退出后，</w:t>
-      </w:r>
-      <w:r>
-        <w:rPr>
-          <w:rFonts w:hint="eastAsia"/>
-        </w:rPr>
-        <w:t>OS</w:t>
-      </w:r>
-      <w:r>
-        <w:rPr>
-          <w:rFonts w:hint="eastAsia"/>
-        </w:rPr>
-        <w:t>会向</w:t>
-      </w:r>
-      <w:r>
-        <w:rPr>
-          <w:rFonts w:hint="eastAsia"/>
-        </w:rPr>
-        <w:t>Master</w:t>
-      </w:r>
-      <w:r>
-        <w:rPr>
-          <w:rFonts w:hint="eastAsia"/>
-        </w:rPr>
-        <w:t>发送</w:t>
-      </w:r>
-      <w:r>
-        <w:rPr>
-          <w:rFonts w:hint="eastAsia"/>
-        </w:rPr>
-        <w:t>SIGCHLD</w:t>
-      </w:r>
-      <w:r>
-        <w:rPr>
-          <w:rFonts w:hint="eastAsia"/>
-        </w:rPr>
-        <w:t>信号。</w:t>
+        <w:ind w:firstLine="420"/>
+      </w:pPr>
+    </w:p>
+    <w:p>
+      <w:pPr>
+        <w:pStyle w:val="BodyTextFirstIndent"/>
+        <w:ind w:firstLine="420"/>
+      </w:pPr>
+      <w:r>
+        <w:rPr>
+          <w:noProof/>
+        </w:rPr>
+        <w:drawing>
+          <wp:anchor distT="0" distB="0" distL="114300" distR="114300" simplePos="0" relativeHeight="251665920" behindDoc="0" locked="0" layoutInCell="1" allowOverlap="1">
+            <wp:simplePos x="0" y="0"/>
+            <wp:positionH relativeFrom="column">
+              <wp:posOffset>285750</wp:posOffset>
+            </wp:positionH>
+            <wp:positionV relativeFrom="paragraph">
+              <wp:posOffset>-1533525</wp:posOffset>
+            </wp:positionV>
+            <wp:extent cx="3219450" cy="1724025"/>
+            <wp:effectExtent l="19050" t="0" r="0" b="0"/>
+            <wp:wrapTopAndBottom/>
+            <wp:docPr id="9" name="Picture 8" descr="worker_exception.png"/>
+            <wp:cNvGraphicFramePr>
+              <a:graphicFrameLocks xmlns:a="http://schemas.openxmlformats.org/drawingml/2006/main" noChangeAspect="1"/>
+            </wp:cNvGraphicFramePr>
+            <a:graphic xmlns:a="http://schemas.openxmlformats.org/drawingml/2006/main">
+              <a:graphicData uri="http://schemas.openxmlformats.org/drawingml/2006/picture">
+                <pic:pic xmlns:pic="http://schemas.openxmlformats.org/drawingml/2006/picture">
+                  <pic:nvPicPr>
+                    <pic:cNvPr id="0" name="worker_exception.png"/>
+                    <pic:cNvPicPr/>
+                  </pic:nvPicPr>
+                  <pic:blipFill>
+                    <a:blip r:embed="rId11" cstate="print"/>
+                    <a:stretch>
+                      <a:fillRect/>
+                    </a:stretch>
+                  </pic:blipFill>
+                  <pic:spPr>
+                    <a:xfrm>
+                      <a:off x="0" y="0"/>
+                      <a:ext cx="3219450" cy="1724025"/>
+                    </a:xfrm>
+                    <a:prstGeom prst="rect">
+                      <a:avLst/>
+                    </a:prstGeom>
+                  </pic:spPr>
+                </pic:pic>
+              </a:graphicData>
+            </a:graphic>
+          </wp:anchor>
+        </w:drawing>
       </w:r>
     </w:p>
     <w:p>
@@ -3555,7 +3681,30 @@
         </w:numPr>
         <w:ind w:firstLineChars="0"/>
       </w:pPr>
-      <w:proofErr w:type="gramStart"/>
+      <w:r>
+        <w:rPr>
+          <w:rFonts w:hint="eastAsia"/>
+        </w:rPr>
+        <w:t>Worker</w:t>
+      </w:r>
+      <w:r>
+        <w:rPr>
+          <w:rFonts w:hint="eastAsia"/>
+        </w:rPr>
+        <w:t>异常退出后，</w:t>
+      </w:r>
+      <w:r>
+        <w:rPr>
+          <w:rFonts w:hint="eastAsia"/>
+        </w:rPr>
+        <w:t>OS</w:t>
+      </w:r>
+      <w:r>
+        <w:rPr>
+          <w:rFonts w:hint="eastAsia"/>
+        </w:rPr>
+        <w:t>会向</w:t>
+      </w:r>
       <w:r>
         <w:rPr>
           <w:rFonts w:hint="eastAsia"/>
@@ -3566,74 +3715,19 @@
         <w:rPr>
           <w:rFonts w:hint="eastAsia"/>
         </w:rPr>
-        <w:t>收到信号后会调用</w:t>
-      </w:r>
-      <w:proofErr w:type="spellStart"/>
-      <w:r>
-        <w:rPr>
-          <w:rFonts w:hint="eastAsia"/>
-        </w:rPr>
-        <w:t>waitpid</w:t>
-      </w:r>
-      <w:proofErr w:type="spellEnd"/>
-      <w:r>
-        <w:rPr>
-          <w:rFonts w:hint="eastAsia"/>
-        </w:rPr>
-        <w:t>(</w:t>
-      </w:r>
-      <w:proofErr w:type="gramEnd"/>
-      <w:r>
-        <w:rPr>
-          <w:rFonts w:hint="eastAsia"/>
-        </w:rPr>
-        <w:t>)</w:t>
-      </w:r>
-      <w:r>
-        <w:rPr>
-          <w:rFonts w:hint="eastAsia"/>
-        </w:rPr>
-        <w:t>获得</w:t>
-      </w:r>
-      <w:r>
-        <w:rPr>
-          <w:rFonts w:hint="eastAsia"/>
-        </w:rPr>
-        <w:t>Worker</w:t>
-      </w:r>
-      <w:r>
-        <w:rPr>
-          <w:rFonts w:hint="eastAsia"/>
-        </w:rPr>
-        <w:t>的</w:t>
-      </w:r>
-      <w:proofErr w:type="spellStart"/>
-      <w:r>
-        <w:rPr>
-          <w:rFonts w:hint="eastAsia"/>
-        </w:rPr>
-        <w:t>pid</w:t>
-      </w:r>
-      <w:proofErr w:type="spellEnd"/>
-      <w:r>
-        <w:rPr>
-          <w:rFonts w:hint="eastAsia"/>
-        </w:rPr>
-        <w:t>和状态并更新</w:t>
-      </w:r>
-      <w:proofErr w:type="spellStart"/>
-      <w:r>
-        <w:rPr>
-          <w:rFonts w:hint="eastAsia"/>
-        </w:rPr>
-        <w:t>ngx_processes</w:t>
-      </w:r>
-      <w:proofErr w:type="spellEnd"/>
-      <w:r>
-        <w:rPr>
-          <w:rFonts w:hint="eastAsia"/>
-        </w:rPr>
-        <w:t>数组。</w:t>
+        <w:t>发送</w:t>
+      </w:r>
+      <w:r>
+        <w:rPr>
+          <w:rFonts w:hint="eastAsia"/>
+        </w:rPr>
+        <w:t>SIGCHLD</w:t>
+      </w:r>
+      <w:r>
+        <w:rPr>
+          <w:rFonts w:hint="eastAsia"/>
+        </w:rPr>
+        <w:t>信号。</w:t>
       </w:r>
     </w:p>
     <w:p>
@@ -3645,6 +3739,96 @@
         </w:numPr>
         <w:ind w:firstLineChars="0"/>
       </w:pPr>
+      <w:proofErr w:type="gramStart"/>
+      <w:r>
+        <w:rPr>
+          <w:rFonts w:hint="eastAsia"/>
+        </w:rPr>
+        <w:t>Master</w:t>
+      </w:r>
+      <w:r>
+        <w:rPr>
+          <w:rFonts w:hint="eastAsia"/>
+        </w:rPr>
+        <w:t>收到信号后会调用</w:t>
+      </w:r>
+      <w:proofErr w:type="spellStart"/>
+      <w:r>
+        <w:rPr>
+          <w:rFonts w:hint="eastAsia"/>
+        </w:rPr>
+        <w:t>waitpid</w:t>
+      </w:r>
+      <w:proofErr w:type="spellEnd"/>
+      <w:r>
+        <w:rPr>
+          <w:rFonts w:hint="eastAsia"/>
+        </w:rPr>
+        <w:t>(</w:t>
+      </w:r>
+      <w:proofErr w:type="gramEnd"/>
+      <w:r>
+        <w:rPr>
+          <w:rFonts w:hint="eastAsia"/>
+        </w:rPr>
+        <w:t>)</w:t>
+      </w:r>
+      <w:r>
+        <w:rPr>
+          <w:rFonts w:hint="eastAsia"/>
+        </w:rPr>
+        <w:t>获得</w:t>
+      </w:r>
+      <w:r>
+        <w:rPr>
+          <w:rFonts w:hint="eastAsia"/>
+        </w:rPr>
+        <w:t>Worker</w:t>
+      </w:r>
+      <w:r>
+        <w:rPr>
+          <w:rFonts w:hint="eastAsia"/>
+        </w:rPr>
+        <w:t>的</w:t>
+      </w:r>
+      <w:proofErr w:type="spellStart"/>
+      <w:r>
+        <w:rPr>
+          <w:rFonts w:hint="eastAsia"/>
+        </w:rPr>
+        <w:t>pid</w:t>
+      </w:r>
+      <w:proofErr w:type="spellEnd"/>
+      <w:r>
+        <w:rPr>
+          <w:rFonts w:hint="eastAsia"/>
+        </w:rPr>
+        <w:t>和状态并更新</w:t>
+      </w:r>
+      <w:proofErr w:type="spellStart"/>
+      <w:r>
+        <w:rPr>
+          <w:rFonts w:hint="eastAsia"/>
+        </w:rPr>
+        <w:t>ngx_processes</w:t>
+      </w:r>
+      <w:proofErr w:type="spellEnd"/>
+      <w:r>
+        <w:rPr>
+          <w:rFonts w:hint="eastAsia"/>
+        </w:rPr>
+        <w:t>数组。</w:t>
+      </w:r>
+    </w:p>
+    <w:p>
+      <w:pPr>
+        <w:pStyle w:val="BodyTextFirstIndent"/>
+        <w:numPr>
+          <w:ilvl w:val="0"/>
+          <w:numId w:val="46"/>
+        </w:numPr>
+        <w:ind w:firstLineChars="0"/>
+      </w:pPr>
       <w:r>
         <w:rPr>
           <w:rFonts w:hint="eastAsia"/>
@@ -3867,6 +4051,60 @@
         <w:pStyle w:val="BodyTextFirstIndent"/>
         <w:ind w:firstLine="420"/>
       </w:pPr>
+    </w:p>
+    <w:p>
+      <w:pPr>
+        <w:pStyle w:val="BodyTextFirstIndent"/>
+        <w:ind w:firstLine="420"/>
+      </w:pPr>
+      <w:r>
+        <w:rPr>
+          <w:noProof/>
+        </w:rPr>
+        <w:drawing>
+          <wp:anchor distT="0" distB="0" distL="114300" distR="114300" simplePos="0" relativeHeight="251666944" behindDoc="0" locked="0" layoutInCell="1" allowOverlap="1">
+            <wp:simplePos x="0" y="0"/>
+            <wp:positionH relativeFrom="column">
+              <wp:posOffset>285750</wp:posOffset>
+            </wp:positionH>
+            <wp:positionV relativeFrom="paragraph">
+              <wp:posOffset>-1695450</wp:posOffset>
+            </wp:positionV>
+            <wp:extent cx="4467225" cy="1885950"/>
+            <wp:effectExtent l="19050" t="0" r="9525" b="0"/>
+            <wp:wrapTopAndBottom/>
+            <wp:docPr id="10" name="Picture 9" descr="change_configuration.png"/>
+            <wp:cNvGraphicFramePr>
+              <a:graphicFrameLocks xmlns:a="http://schemas.openxmlformats.org/drawingml/2006/main" noChangeAspect="1"/>
+            </wp:cNvGraphicFramePr>
+            <a:graphic xmlns:a="http://schemas.openxmlformats.org/drawingml/2006/main">
+              <a:graphicData uri="http://schemas.openxmlformats.org/drawingml/2006/picture">
+                <pic:pic xmlns:pic="http://schemas.openxmlformats.org/drawingml/2006/picture">
+                  <pic:nvPicPr>
+                    <pic:cNvPr id="0" name="change_configuration.png"/>
+                    <pic:cNvPicPr/>
+                  </pic:nvPicPr>
+                  <pic:blipFill>
+                    <a:blip r:embed="rId12" cstate="print"/>
+                    <a:stretch>
+                      <a:fillRect/>
+                    </a:stretch>
+                  </pic:blipFill>
+                  <pic:spPr>
+                    <a:xfrm>
+                      <a:off x="0" y="0"/>
+                      <a:ext cx="4467225" cy="1885950"/>
+                    </a:xfrm>
+                    <a:prstGeom prst="rect">
+                      <a:avLst/>
+                    </a:prstGeom>
+                  </pic:spPr>
+                </pic:pic>
+              </a:graphicData>
+            </a:graphic>
+          </wp:anchor>
+        </w:drawing>
+      </w:r>
     </w:p>
     <w:p>
       <w:pPr>
@@ -4845,8 +5083,71 @@
     <w:p>
       <w:pPr>
         <w:pStyle w:val="BodyTextFirstIndent"/>
+        <w:tabs>
+          <w:tab w:val="left" w:pos="2520"/>
+        </w:tabs>
         <w:ind w:firstLine="420"/>
       </w:pPr>
+    </w:p>
+    <w:p>
+      <w:pPr>
+        <w:pStyle w:val="BodyTextFirstIndent"/>
+        <w:tabs>
+          <w:tab w:val="left" w:pos="2520"/>
+        </w:tabs>
+        <w:ind w:firstLine="420"/>
+      </w:pPr>
+      <w:r>
+        <w:rPr>
+          <w:noProof/>
+        </w:rPr>
+        <w:drawing>
+          <wp:anchor distT="0" distB="0" distL="114300" distR="114300" simplePos="0" relativeHeight="251667968" behindDoc="0" locked="0" layoutInCell="1" allowOverlap="1">
+            <wp:simplePos x="0" y="0"/>
+            <wp:positionH relativeFrom="column">
+              <wp:posOffset>285750</wp:posOffset>
+            </wp:positionH>
+            <wp:positionV relativeFrom="paragraph">
+              <wp:posOffset>10791825</wp:posOffset>
+            </wp:positionV>
+            <wp:extent cx="4467225" cy="1885950"/>
+            <wp:effectExtent l="19050" t="0" r="9525" b="0"/>
+            <wp:wrapTopAndBottom/>
+            <wp:docPr id="11" name="Picture 10" descr="upgrade_binary.png"/>
+            <wp:cNvGraphicFramePr>
+              <a:graphicFrameLocks xmlns:a="http://schemas.openxmlformats.org/drawingml/2006/main" noChangeAspect="1"/>
+            </wp:cNvGraphicFramePr>
+            <a:graphic xmlns:a="http://schemas.openxmlformats.org/drawingml/2006/main">
+              <a:graphicData uri="http://schemas.openxmlformats.org/drawingml/2006/picture">
+                <pic:pic xmlns:pic="http://schemas.openxmlformats.org/drawingml/2006/picture">
+                  <pic:nvPicPr>
+                    <pic:cNvPr id="0" name="upgrade_binary.png"/>
+                    <pic:cNvPicPr/>
+                  </pic:nvPicPr>
+                  <pic:blipFill>
+                    <a:blip r:embed="rId13" cstate="print"/>
+                    <a:stretch>
+                      <a:fillRect/>
+                    </a:stretch>
+                  </pic:blipFill>
+                  <pic:spPr>
+                    <a:xfrm>
+                      <a:off x="0" y="0"/>
+                      <a:ext cx="4467225" cy="1885950"/>
+                    </a:xfrm>
+                    <a:prstGeom prst="rect">
+                      <a:avLst/>
+                    </a:prstGeom>
+                  </pic:spPr>
+                </pic:pic>
+              </a:graphicData>
+            </a:graphic>
+          </wp:anchor>
+        </w:drawing>
+      </w:r>
+      <w:r>
+        <w:tab/>
+      </w:r>
     </w:p>
     <w:p>
       <w:pPr>
@@ -5328,7 +5629,7 @@
                     <pic:cNvPicPr/>
                   </pic:nvPicPr>
                   <pic:blipFill>
-                    <a:blip r:embed="rId9" cstate="print"/>
+                    <a:blip r:embed="rId14" cstate="print"/>
                     <a:stretch>
                       <a:fillRect/>
                     </a:stretch>
@@ -5676,7 +5977,7 @@
                     <pic:cNvPicPr/>
                   </pic:nvPicPr>
                   <pic:blipFill>
-                    <a:blip r:embed="rId10" cstate="print"/>
+                    <a:blip r:embed="rId15" cstate="print"/>
                     <a:stretch>
                       <a:fillRect/>
                     </a:stretch>
@@ -6135,7 +6436,7 @@
                     <pic:cNvPicPr/>
                   </pic:nvPicPr>
                   <pic:blipFill>
-                    <a:blip r:embed="rId11" cstate="print"/>
+                    <a:blip r:embed="rId16" cstate="print"/>
                     <a:stretch>
                       <a:fillRect/>
                     </a:stretch>
@@ -7243,7 +7544,7 @@
       <w:pPr>
         <w:ind w:firstLine="420"/>
       </w:pPr>
-      <w:hyperlink r:id="rId12" w:history="1">
+      <w:hyperlink r:id="rId17" w:history="1">
         <w:r>
           <w:rPr>
             <w:rStyle w:val="Hyperlink"/>
@@ -7344,7 +7645,7 @@
         <w:t xml:space="preserve">Jianfa  </w:t>
       </w:r>
       <w:proofErr w:type="gramEnd"/>
-      <w:hyperlink r:id="rId13" w:history="1">
+      <w:hyperlink r:id="rId18" w:history="1">
         <w:r>
           <w:rPr>
             <w:rStyle w:val="Hyperlink"/>
@@ -7359,7 +7660,7 @@
         </w:rPr>
         <w:t xml:space="preserve">   </w:t>
       </w:r>
-      <w:hyperlink r:id="rId14" w:history="1">
+      <w:hyperlink r:id="rId19" w:history="1">
         <w:r>
           <w:rPr>
             <w:rStyle w:val="Hyperlink"/>

</xml_diff>